<commit_message>
Conclusão da pesquisa - aula 20 - UART
Conclusão da pesquisa. Aula 20
</commit_message>
<xml_diff>
--- a/Aula20-UART/20 - UART Protocolo.docx
+++ b/Aula20-UART/20 - UART Protocolo.docx
@@ -1811,6 +1811,16 @@
           <w:szCs w:val="28"/>
         </w:rPr>
       </w:pPr>
+      <w:r>
+        <w:rPr>
+          <w:rStyle w:val="nfase"/>
+          <w:rFonts w:asciiTheme="minorHAnsi" w:hAnsiTheme="minorHAnsi" w:cstheme="minorHAnsi"/>
+          <w:i w:val="0"/>
+          <w:sz w:val="28"/>
+          <w:szCs w:val="28"/>
+        </w:rPr>
+        <w:t xml:space="preserve">Alguns </w:t>
+      </w:r>
       <w:proofErr w:type="spellStart"/>
       <w:r>
         <w:rPr>
@@ -1820,126 +1830,384 @@
           <w:sz w:val="28"/>
           <w:szCs w:val="28"/>
         </w:rPr>
-        <w:t>Acknowle</w:t>
+        <w:t>ds</w:t>
+      </w:r>
+      <w:proofErr w:type="spellEnd"/>
+      <w:r>
+        <w:rPr>
+          <w:rStyle w:val="nfase"/>
+          <w:rFonts w:asciiTheme="minorHAnsi" w:hAnsiTheme="minorHAnsi" w:cstheme="minorHAnsi"/>
+          <w:i w:val="0"/>
+          <w:sz w:val="28"/>
+          <w:szCs w:val="28"/>
+        </w:rPr>
+        <w:t xml:space="preserve"> possíveis erros, são o e</w:t>
+      </w:r>
+      <w:r>
+        <w:rPr>
+          <w:rStyle w:val="nfase"/>
+          <w:rFonts w:asciiTheme="minorHAnsi" w:hAnsiTheme="minorHAnsi" w:cstheme="minorHAnsi"/>
+          <w:i w:val="0"/>
+          <w:sz w:val="28"/>
+          <w:szCs w:val="28"/>
+        </w:rPr>
+        <w:t xml:space="preserve">stouro do Buffer de recepção devido à muitos dados de entrada, </w:t>
+      </w:r>
+      <w:r>
+        <w:rPr>
+          <w:rStyle w:val="nfase"/>
+          <w:rFonts w:asciiTheme="minorHAnsi" w:hAnsiTheme="minorHAnsi" w:cstheme="minorHAnsi"/>
+          <w:i w:val="0"/>
+          <w:sz w:val="28"/>
+          <w:szCs w:val="28"/>
+        </w:rPr>
+        <w:t xml:space="preserve">erro de sincronismo, erro de </w:t>
+      </w:r>
+      <w:proofErr w:type="spellStart"/>
+      <w:r>
+        <w:rPr>
+          <w:rStyle w:val="nfase"/>
+          <w:rFonts w:asciiTheme="minorHAnsi" w:hAnsiTheme="minorHAnsi" w:cstheme="minorHAnsi"/>
+          <w:i w:val="0"/>
+          <w:sz w:val="28"/>
+          <w:szCs w:val="28"/>
+        </w:rPr>
+        <w:t>BaudRate</w:t>
+      </w:r>
+      <w:proofErr w:type="spellEnd"/>
+      <w:r>
+        <w:rPr>
+          <w:rStyle w:val="nfase"/>
+          <w:rFonts w:asciiTheme="minorHAnsi" w:hAnsiTheme="minorHAnsi" w:cstheme="minorHAnsi"/>
+          <w:i w:val="0"/>
+          <w:sz w:val="28"/>
+          <w:szCs w:val="28"/>
+        </w:rPr>
+        <w:t xml:space="preserve"> e erro de “</w:t>
+      </w:r>
+      <w:proofErr w:type="spellStart"/>
+      <w:r>
+        <w:rPr>
+          <w:rStyle w:val="nfase"/>
+          <w:rFonts w:asciiTheme="minorHAnsi" w:hAnsiTheme="minorHAnsi" w:cstheme="minorHAnsi"/>
+          <w:i w:val="0"/>
+          <w:sz w:val="28"/>
+          <w:szCs w:val="28"/>
+        </w:rPr>
+        <w:t>checksum</w:t>
+      </w:r>
+      <w:proofErr w:type="spellEnd"/>
+      <w:r>
+        <w:rPr>
+          <w:rStyle w:val="nfase"/>
+          <w:rFonts w:asciiTheme="minorHAnsi" w:hAnsiTheme="minorHAnsi" w:cstheme="minorHAnsi"/>
+          <w:i w:val="0"/>
+          <w:sz w:val="28"/>
+          <w:szCs w:val="28"/>
+        </w:rPr>
+        <w:t>”.</w:t>
+      </w:r>
+    </w:p>
+    <w:p>
+      <w:pPr>
+        <w:ind w:firstLine="567"/>
+        <w:jc w:val="both"/>
+        <w:rPr>
+          <w:rStyle w:val="nfase"/>
+          <w:rFonts w:asciiTheme="minorHAnsi" w:hAnsiTheme="minorHAnsi" w:cstheme="minorHAnsi"/>
+          <w:i w:val="0"/>
+          <w:sz w:val="28"/>
+          <w:szCs w:val="28"/>
+        </w:rPr>
+      </w:pPr>
+    </w:p>
+    <w:p>
+      <w:pPr>
+        <w:ind w:firstLine="567"/>
+        <w:jc w:val="both"/>
+        <w:rPr>
+          <w:rStyle w:val="nfase"/>
+          <w:rFonts w:asciiTheme="minorHAnsi" w:hAnsiTheme="minorHAnsi" w:cstheme="minorHAnsi"/>
+          <w:b/>
+          <w:i w:val="0"/>
+          <w:sz w:val="28"/>
+          <w:szCs w:val="28"/>
+        </w:rPr>
+      </w:pPr>
+    </w:p>
+    <w:p>
+      <w:pPr>
+        <w:ind w:firstLine="567"/>
+        <w:jc w:val="both"/>
+        <w:rPr>
+          <w:rStyle w:val="nfase"/>
+          <w:rFonts w:asciiTheme="minorHAnsi" w:hAnsiTheme="minorHAnsi" w:cstheme="minorHAnsi"/>
+          <w:b/>
+          <w:i w:val="0"/>
+          <w:sz w:val="28"/>
+          <w:szCs w:val="28"/>
+        </w:rPr>
+      </w:pPr>
+      <w:r>
+        <w:rPr>
+          <w:rStyle w:val="nfase"/>
+          <w:rFonts w:asciiTheme="minorHAnsi" w:hAnsiTheme="minorHAnsi" w:cstheme="minorHAnsi"/>
+          <w:b/>
+          <w:i w:val="0"/>
+          <w:sz w:val="28"/>
+          <w:szCs w:val="28"/>
+        </w:rPr>
+        <w:t xml:space="preserve">3.4: Periférico </w:t>
+      </w:r>
+      <w:proofErr w:type="spellStart"/>
+      <w:r>
+        <w:rPr>
+          <w:rStyle w:val="nfase"/>
+          <w:rFonts w:asciiTheme="minorHAnsi" w:hAnsiTheme="minorHAnsi" w:cstheme="minorHAnsi"/>
+          <w:b/>
+          <w:i w:val="0"/>
+          <w:sz w:val="28"/>
+          <w:szCs w:val="28"/>
+        </w:rPr>
+        <w:t>Tx</w:t>
+      </w:r>
+      <w:proofErr w:type="spellEnd"/>
+      <w:r>
+        <w:rPr>
+          <w:rStyle w:val="nfase"/>
+          <w:rFonts w:asciiTheme="minorHAnsi" w:hAnsiTheme="minorHAnsi" w:cstheme="minorHAnsi"/>
+          <w:b/>
+          <w:i w:val="0"/>
+          <w:sz w:val="28"/>
+          <w:szCs w:val="28"/>
+        </w:rPr>
+        <w:t xml:space="preserve"> diagrama</w:t>
+      </w:r>
+    </w:p>
+    <w:p>
+      <w:pPr>
+        <w:tabs>
+          <w:tab w:val="left" w:pos="1755"/>
+        </w:tabs>
+        <w:ind w:firstLine="567"/>
+        <w:jc w:val="both"/>
+        <w:rPr>
+          <w:rStyle w:val="nfase"/>
+          <w:rFonts w:asciiTheme="minorHAnsi" w:hAnsiTheme="minorHAnsi" w:cstheme="minorHAnsi"/>
+          <w:i w:val="0"/>
+          <w:sz w:val="28"/>
+          <w:szCs w:val="28"/>
+        </w:rPr>
+      </w:pPr>
+      <w:r>
+        <w:rPr>
+          <w:rStyle w:val="nfase"/>
+          <w:rFonts w:asciiTheme="minorHAnsi" w:hAnsiTheme="minorHAnsi" w:cstheme="minorHAnsi"/>
+          <w:i w:val="0"/>
+          <w:sz w:val="28"/>
+          <w:szCs w:val="28"/>
+        </w:rPr>
+        <w:tab/>
+      </w:r>
+    </w:p>
+    <w:p>
+      <w:pPr>
+        <w:ind w:firstLine="567"/>
+        <w:jc w:val="both"/>
+        <w:rPr>
+          <w:rStyle w:val="nfase"/>
+          <w:rFonts w:asciiTheme="minorHAnsi" w:hAnsiTheme="minorHAnsi" w:cstheme="minorHAnsi"/>
+          <w:i w:val="0"/>
+          <w:sz w:val="28"/>
+          <w:szCs w:val="28"/>
+        </w:rPr>
+      </w:pPr>
+      <w:r>
+        <w:rPr>
+          <w:rStyle w:val="nfase"/>
+          <w:rFonts w:asciiTheme="minorHAnsi" w:hAnsiTheme="minorHAnsi" w:cstheme="minorHAnsi"/>
+          <w:i w:val="0"/>
+          <w:sz w:val="28"/>
+          <w:szCs w:val="28"/>
+        </w:rPr>
+        <w:t xml:space="preserve">Uma vez que o bit TXRDY é </w:t>
+      </w:r>
+      <w:proofErr w:type="spellStart"/>
+      <w:r>
+        <w:rPr>
+          <w:rStyle w:val="nfase"/>
+          <w:rFonts w:asciiTheme="minorHAnsi" w:hAnsiTheme="minorHAnsi" w:cstheme="minorHAnsi"/>
+          <w:i w:val="0"/>
+          <w:sz w:val="28"/>
+          <w:szCs w:val="28"/>
+        </w:rPr>
+        <w:t>setado</w:t>
+      </w:r>
+      <w:proofErr w:type="spellEnd"/>
+      <w:r>
+        <w:rPr>
+          <w:rStyle w:val="nfase"/>
+          <w:rFonts w:asciiTheme="minorHAnsi" w:hAnsiTheme="minorHAnsi" w:cstheme="minorHAnsi"/>
+          <w:i w:val="0"/>
+          <w:sz w:val="28"/>
+          <w:szCs w:val="28"/>
+        </w:rPr>
+        <w:t xml:space="preserve"> o registrador UART_THR pode ser utilizado para armazenar os dados. Assim que a escrita é terminada os dados são transferidos para o Shift </w:t>
+      </w:r>
+      <w:proofErr w:type="spellStart"/>
+      <w:r>
+        <w:rPr>
+          <w:rStyle w:val="nfase"/>
+          <w:rFonts w:asciiTheme="minorHAnsi" w:hAnsiTheme="minorHAnsi" w:cstheme="minorHAnsi"/>
+          <w:i w:val="0"/>
+          <w:sz w:val="28"/>
+          <w:szCs w:val="28"/>
+        </w:rPr>
+        <w:t>Register</w:t>
+      </w:r>
+      <w:proofErr w:type="spellEnd"/>
+      <w:r>
+        <w:rPr>
+          <w:rStyle w:val="nfase"/>
+          <w:rFonts w:asciiTheme="minorHAnsi" w:hAnsiTheme="minorHAnsi" w:cstheme="minorHAnsi"/>
+          <w:i w:val="0"/>
+          <w:sz w:val="28"/>
+          <w:szCs w:val="28"/>
+        </w:rPr>
+        <w:t xml:space="preserve"> interno que por sua vez serializa os dados no pino. Assim que registrador UART_THR é limpo o BIT TSRDY é </w:t>
+      </w:r>
+      <w:proofErr w:type="spellStart"/>
+      <w:r>
+        <w:rPr>
+          <w:rStyle w:val="nfase"/>
+          <w:rFonts w:asciiTheme="minorHAnsi" w:hAnsiTheme="minorHAnsi" w:cstheme="minorHAnsi"/>
+          <w:i w:val="0"/>
+          <w:sz w:val="28"/>
+          <w:szCs w:val="28"/>
+        </w:rPr>
+        <w:t>setado</w:t>
+      </w:r>
+      <w:proofErr w:type="spellEnd"/>
+      <w:r>
+        <w:rPr>
+          <w:rStyle w:val="nfase"/>
+          <w:rFonts w:asciiTheme="minorHAnsi" w:hAnsiTheme="minorHAnsi" w:cstheme="minorHAnsi"/>
+          <w:i w:val="0"/>
+          <w:sz w:val="28"/>
+          <w:szCs w:val="28"/>
+        </w:rPr>
+        <w:t xml:space="preserve"> para que um novo dado possa ser escrito no UART_THR.</w:t>
+      </w:r>
+    </w:p>
+    <w:p>
+      <w:pPr>
+        <w:ind w:firstLine="567"/>
+        <w:jc w:val="both"/>
+        <w:rPr>
+          <w:rStyle w:val="nfase"/>
+          <w:rFonts w:asciiTheme="minorHAnsi" w:hAnsiTheme="minorHAnsi" w:cstheme="minorHAnsi"/>
+          <w:b/>
+          <w:i w:val="0"/>
+          <w:sz w:val="28"/>
+          <w:szCs w:val="28"/>
+        </w:rPr>
+      </w:pPr>
+      <w:r>
+        <w:rPr>
+          <w:rStyle w:val="nfase"/>
+          <w:rFonts w:asciiTheme="minorHAnsi" w:hAnsiTheme="minorHAnsi" w:cstheme="minorHAnsi"/>
+          <w:i w:val="0"/>
+          <w:sz w:val="28"/>
+          <w:szCs w:val="28"/>
+        </w:rPr>
+        <w:t xml:space="preserve">Assim que todo o processo é finalizado, ou seja, ambos, Shift </w:t>
+      </w:r>
+      <w:proofErr w:type="spellStart"/>
+      <w:r>
+        <w:rPr>
+          <w:rStyle w:val="nfase"/>
+          <w:rFonts w:asciiTheme="minorHAnsi" w:hAnsiTheme="minorHAnsi" w:cstheme="minorHAnsi"/>
+          <w:i w:val="0"/>
+          <w:sz w:val="28"/>
+          <w:szCs w:val="28"/>
+        </w:rPr>
+        <w:t>Register</w:t>
+      </w:r>
+      <w:proofErr w:type="spellEnd"/>
+      <w:r>
+        <w:rPr>
+          <w:rStyle w:val="nfase"/>
+          <w:rFonts w:asciiTheme="minorHAnsi" w:hAnsiTheme="minorHAnsi" w:cstheme="minorHAnsi"/>
+          <w:i w:val="0"/>
+          <w:sz w:val="28"/>
+          <w:szCs w:val="28"/>
+        </w:rPr>
+        <w:t xml:space="preserve"> e o reg. UART_THR estão vazio</w:t>
+      </w:r>
+      <w:r>
+        <w:rPr>
+          <w:rStyle w:val="nfase"/>
+          <w:rFonts w:asciiTheme="minorHAnsi" w:hAnsiTheme="minorHAnsi" w:cstheme="minorHAnsi"/>
+          <w:i w:val="0"/>
+          <w:sz w:val="28"/>
+          <w:szCs w:val="28"/>
+        </w:rPr>
+        <w:t>s</w:t>
+      </w:r>
+      <w:r>
+        <w:rPr>
+          <w:rStyle w:val="nfase"/>
+          <w:rFonts w:asciiTheme="minorHAnsi" w:hAnsiTheme="minorHAnsi" w:cstheme="minorHAnsi"/>
+          <w:i w:val="0"/>
+          <w:sz w:val="28"/>
+          <w:szCs w:val="28"/>
+        </w:rPr>
+        <w:t xml:space="preserve"> </w:t>
+      </w:r>
+      <w:r>
+        <w:rPr>
+          <w:rStyle w:val="nfase"/>
+          <w:rFonts w:asciiTheme="minorHAnsi" w:hAnsiTheme="minorHAnsi" w:cstheme="minorHAnsi"/>
+          <w:i w:val="0"/>
+          <w:sz w:val="28"/>
+          <w:szCs w:val="28"/>
+        </w:rPr>
+        <w:t>e com o stop bit já gerado,</w:t>
       </w:r>
       <w:bookmarkStart w:id="0" w:name="_GoBack"/>
       <w:bookmarkEnd w:id="0"/>
+      <w:r>
+        <w:rPr>
+          <w:rStyle w:val="nfase"/>
+          <w:rFonts w:asciiTheme="minorHAnsi" w:hAnsiTheme="minorHAnsi" w:cstheme="minorHAnsi"/>
+          <w:i w:val="0"/>
+          <w:sz w:val="28"/>
+          <w:szCs w:val="28"/>
+        </w:rPr>
+        <w:t xml:space="preserve"> o bit TXEMPTY é </w:t>
+      </w:r>
+      <w:proofErr w:type="spellStart"/>
+      <w:r>
+        <w:rPr>
+          <w:rStyle w:val="nfase"/>
+          <w:rFonts w:asciiTheme="minorHAnsi" w:hAnsiTheme="minorHAnsi" w:cstheme="minorHAnsi"/>
+          <w:i w:val="0"/>
+          <w:sz w:val="28"/>
+          <w:szCs w:val="28"/>
+        </w:rPr>
+        <w:t>setado</w:t>
+      </w:r>
       <w:proofErr w:type="spellEnd"/>
-    </w:p>
-    <w:p>
-      <w:pPr>
-        <w:ind w:firstLine="567"/>
-        <w:jc w:val="both"/>
-        <w:rPr>
-          <w:rStyle w:val="nfase"/>
-          <w:rFonts w:asciiTheme="minorHAnsi" w:hAnsiTheme="minorHAnsi" w:cstheme="minorHAnsi"/>
-          <w:i w:val="0"/>
-          <w:sz w:val="28"/>
-          <w:szCs w:val="28"/>
-        </w:rPr>
-      </w:pPr>
-    </w:p>
-    <w:p>
-      <w:pPr>
-        <w:ind w:firstLine="567"/>
-        <w:jc w:val="both"/>
-        <w:rPr>
-          <w:rStyle w:val="nfase"/>
-          <w:rFonts w:asciiTheme="minorHAnsi" w:hAnsiTheme="minorHAnsi" w:cstheme="minorHAnsi"/>
-          <w:b/>
-          <w:i w:val="0"/>
-          <w:sz w:val="28"/>
-          <w:szCs w:val="28"/>
-        </w:rPr>
-      </w:pPr>
-    </w:p>
-    <w:p>
-      <w:pPr>
-        <w:ind w:firstLine="567"/>
-        <w:jc w:val="both"/>
-        <w:rPr>
-          <w:rStyle w:val="nfase"/>
-          <w:rFonts w:asciiTheme="minorHAnsi" w:hAnsiTheme="minorHAnsi" w:cstheme="minorHAnsi"/>
-          <w:b/>
-          <w:i w:val="0"/>
-          <w:sz w:val="28"/>
-          <w:szCs w:val="28"/>
-        </w:rPr>
-      </w:pPr>
-      <w:r>
-        <w:rPr>
-          <w:rStyle w:val="nfase"/>
-          <w:rFonts w:asciiTheme="minorHAnsi" w:hAnsiTheme="minorHAnsi" w:cstheme="minorHAnsi"/>
-          <w:b/>
-          <w:i w:val="0"/>
-          <w:sz w:val="28"/>
-          <w:szCs w:val="28"/>
-        </w:rPr>
-        <w:t xml:space="preserve">3.4: Periférico </w:t>
-      </w:r>
-      <w:proofErr w:type="spellStart"/>
-      <w:r>
-        <w:rPr>
-          <w:rStyle w:val="nfase"/>
-          <w:rFonts w:asciiTheme="minorHAnsi" w:hAnsiTheme="minorHAnsi" w:cstheme="minorHAnsi"/>
-          <w:b/>
-          <w:i w:val="0"/>
-          <w:sz w:val="28"/>
-          <w:szCs w:val="28"/>
-        </w:rPr>
-        <w:t>Tx</w:t>
-      </w:r>
-      <w:proofErr w:type="spellEnd"/>
-      <w:r>
-        <w:rPr>
-          <w:rStyle w:val="nfase"/>
-          <w:rFonts w:asciiTheme="minorHAnsi" w:hAnsiTheme="minorHAnsi" w:cstheme="minorHAnsi"/>
-          <w:b/>
-          <w:i w:val="0"/>
-          <w:sz w:val="28"/>
-          <w:szCs w:val="28"/>
-        </w:rPr>
-        <w:t xml:space="preserve"> diagrama</w:t>
-      </w:r>
-    </w:p>
-    <w:p>
-      <w:pPr>
-        <w:ind w:firstLine="567"/>
-        <w:jc w:val="both"/>
-        <w:rPr>
-          <w:rStyle w:val="nfase"/>
-          <w:rFonts w:asciiTheme="minorHAnsi" w:hAnsiTheme="minorHAnsi" w:cstheme="minorHAnsi"/>
-          <w:i w:val="0"/>
-          <w:sz w:val="28"/>
-          <w:szCs w:val="28"/>
-        </w:rPr>
-      </w:pPr>
-    </w:p>
-    <w:p>
-      <w:pPr>
-        <w:ind w:firstLine="567"/>
-        <w:jc w:val="both"/>
-        <w:rPr>
-          <w:rStyle w:val="nfase"/>
-          <w:rFonts w:asciiTheme="minorHAnsi" w:hAnsiTheme="minorHAnsi" w:cstheme="minorHAnsi"/>
-          <w:b/>
-          <w:i w:val="0"/>
-          <w:sz w:val="28"/>
-          <w:szCs w:val="28"/>
-        </w:rPr>
-      </w:pPr>
-      <w:proofErr w:type="spellStart"/>
-      <w:r>
-        <w:rPr>
-          <w:rStyle w:val="nfase"/>
-          <w:rFonts w:asciiTheme="minorHAnsi" w:hAnsiTheme="minorHAnsi" w:cstheme="minorHAnsi"/>
-          <w:i w:val="0"/>
-          <w:sz w:val="28"/>
-          <w:szCs w:val="28"/>
-        </w:rPr>
-        <w:t>Acknowle</w:t>
-      </w:r>
-      <w:proofErr w:type="spellEnd"/>
+      <w:r>
+        <w:rPr>
+          <w:rStyle w:val="nfase"/>
+          <w:rFonts w:asciiTheme="minorHAnsi" w:hAnsiTheme="minorHAnsi" w:cstheme="minorHAnsi"/>
+          <w:i w:val="0"/>
+          <w:sz w:val="28"/>
+          <w:szCs w:val="28"/>
+        </w:rPr>
+        <w:t xml:space="preserve"> indicando que o processo foi concluído.</w:t>
+      </w:r>
     </w:p>
     <w:p>
       <w:pPr>
@@ -5261,7 +5529,7 @@
 </file>
 
 <file path=customXml/itemProps1.xml><?xml version="1.0" encoding="utf-8"?>
-<ds:datastoreItem xmlns:ds="http://schemas.openxmlformats.org/officeDocument/2006/customXml" ds:itemID="{2E0942AA-CB6D-4EA0-A404-971EC9C369C9}">
+<ds:datastoreItem xmlns:ds="http://schemas.openxmlformats.org/officeDocument/2006/customXml" ds:itemID="{41D7DED7-7FD6-49B1-9DDD-6EFB4E393C5A}">
   <ds:schemaRefs>
     <ds:schemaRef ds:uri="http://schemas.openxmlformats.org/officeDocument/2006/bibliography"/>
   </ds:schemaRefs>

</xml_diff>